<commit_message>
se agrego el .gitignore
</commit_message>
<xml_diff>
--- a/git prueba.docx
+++ b/git prueba.docx
@@ -82,10 +82,10 @@
           <wp:anchor behindDoc="0" distT="0" distB="0" distL="0" distR="0" simplePos="0" locked="0" layoutInCell="0" allowOverlap="1" relativeHeight="3">
             <wp:simplePos x="0" y="0"/>
             <wp:positionH relativeFrom="column">
-              <wp:posOffset>318135</wp:posOffset>
+              <wp:posOffset>289560</wp:posOffset>
             </wp:positionH>
             <wp:positionV relativeFrom="paragraph">
-              <wp:posOffset>28575</wp:posOffset>
+              <wp:posOffset>36195</wp:posOffset>
             </wp:positionV>
             <wp:extent cx="5734050" cy="4324350"/>
             <wp:effectExtent l="0" t="0" r="0" b="0"/>
@@ -178,14 +178,322 @@
       </w:pPr>
       <w:r>
         <w:rPr/>
+      </w:r>
+    </w:p>
+    <w:p>
+      <w:pPr>
+        <w:pStyle w:val="Normal"/>
+        <w:bidi w:val="0"/>
+        <w:jc w:val="start"/>
+        <w:rPr/>
+      </w:pPr>
+      <w:r>
+        <w:rPr/>
+      </w:r>
+    </w:p>
+    <w:p>
+      <w:pPr>
+        <w:pStyle w:val="Normal"/>
+        <w:bidi w:val="0"/>
+        <w:jc w:val="start"/>
+        <w:rPr/>
+      </w:pPr>
+      <w:r>
+        <w:rPr/>
+      </w:r>
+    </w:p>
+    <w:p>
+      <w:pPr>
+        <w:pStyle w:val="Normal"/>
+        <w:bidi w:val="0"/>
+        <w:jc w:val="start"/>
+        <w:rPr/>
+      </w:pPr>
+      <w:r>
+        <w:rPr/>
+      </w:r>
+    </w:p>
+    <w:p>
+      <w:pPr>
+        <w:pStyle w:val="Normal"/>
+        <w:bidi w:val="0"/>
+        <w:jc w:val="start"/>
+        <w:rPr/>
+      </w:pPr>
+      <w:r>
+        <w:rPr/>
+      </w:r>
+    </w:p>
+    <w:p>
+      <w:pPr>
+        <w:pStyle w:val="Normal"/>
+        <w:bidi w:val="0"/>
+        <w:jc w:val="start"/>
+        <w:rPr/>
+      </w:pPr>
+      <w:r>
+        <w:rPr/>
+      </w:r>
+    </w:p>
+    <w:p>
+      <w:pPr>
+        <w:pStyle w:val="Normal"/>
+        <w:bidi w:val="0"/>
+        <w:jc w:val="start"/>
+        <w:rPr/>
+      </w:pPr>
+      <w:r>
+        <w:rPr/>
+      </w:r>
+    </w:p>
+    <w:p>
+      <w:pPr>
+        <w:pStyle w:val="Normal"/>
+        <w:bidi w:val="0"/>
+        <w:jc w:val="start"/>
+        <w:rPr/>
+      </w:pPr>
+      <w:r>
+        <w:rPr/>
+      </w:r>
+    </w:p>
+    <w:p>
+      <w:pPr>
+        <w:pStyle w:val="Normal"/>
+        <w:bidi w:val="0"/>
+        <w:jc w:val="start"/>
+        <w:rPr/>
+      </w:pPr>
+      <w:r>
+        <w:rPr/>
+      </w:r>
+    </w:p>
+    <w:p>
+      <w:pPr>
+        <w:pStyle w:val="Normal"/>
+        <w:bidi w:val="0"/>
+        <w:jc w:val="start"/>
+        <w:rPr/>
+      </w:pPr>
+      <w:r>
+        <w:rPr/>
+      </w:r>
+    </w:p>
+    <w:p>
+      <w:pPr>
+        <w:pStyle w:val="Normal"/>
+        <w:bidi w:val="0"/>
+        <w:jc w:val="start"/>
+        <w:rPr/>
+      </w:pPr>
+      <w:r>
+        <w:rPr/>
+      </w:r>
+    </w:p>
+    <w:p>
+      <w:pPr>
+        <w:pStyle w:val="Normal"/>
+        <w:bidi w:val="0"/>
+        <w:jc w:val="start"/>
+        <w:rPr/>
+      </w:pPr>
+      <w:r>
+        <w:rPr/>
+      </w:r>
+    </w:p>
+    <w:p>
+      <w:pPr>
+        <w:pStyle w:val="Normal"/>
+        <w:bidi w:val="0"/>
+        <w:jc w:val="start"/>
+        <w:rPr/>
+      </w:pPr>
+      <w:r>
+        <w:rPr/>
+      </w:r>
+    </w:p>
+    <w:p>
+      <w:pPr>
+        <w:pStyle w:val="Normal"/>
+        <w:bidi w:val="0"/>
+        <w:jc w:val="start"/>
+        <w:rPr/>
+      </w:pPr>
+      <w:r>
+        <w:rPr/>
+      </w:r>
+    </w:p>
+    <w:p>
+      <w:pPr>
+        <w:pStyle w:val="Normal"/>
+        <w:bidi w:val="0"/>
+        <w:jc w:val="start"/>
+        <w:rPr/>
+      </w:pPr>
+      <w:r>
+        <w:rPr/>
+      </w:r>
+    </w:p>
+    <w:p>
+      <w:pPr>
+        <w:pStyle w:val="Normal"/>
+        <w:bidi w:val="0"/>
+        <w:jc w:val="start"/>
+        <w:rPr/>
+      </w:pPr>
+      <w:r>
+        <w:rPr/>
+      </w:r>
+    </w:p>
+    <w:p>
+      <w:pPr>
+        <w:pStyle w:val="Normal"/>
+        <w:bidi w:val="0"/>
+        <w:jc w:val="start"/>
+        <w:rPr/>
+      </w:pPr>
+      <w:r>
+        <w:rPr/>
+      </w:r>
+    </w:p>
+    <w:p>
+      <w:pPr>
+        <w:pStyle w:val="Normal"/>
+        <w:bidi w:val="0"/>
+        <w:jc w:val="start"/>
+        <w:rPr/>
+      </w:pPr>
+      <w:r>
+        <w:rPr/>
+      </w:r>
+    </w:p>
+    <w:p>
+      <w:pPr>
+        <w:pStyle w:val="Normal"/>
+        <w:bidi w:val="0"/>
+        <w:jc w:val="start"/>
+        <w:rPr/>
+      </w:pPr>
+      <w:r>
+        <w:rPr/>
+      </w:r>
+    </w:p>
+    <w:p>
+      <w:pPr>
+        <w:pStyle w:val="Normal"/>
+        <w:bidi w:val="0"/>
+        <w:jc w:val="start"/>
+        <w:rPr/>
+      </w:pPr>
+      <w:r>
+        <w:rPr/>
+      </w:r>
+    </w:p>
+    <w:p>
+      <w:pPr>
+        <w:pStyle w:val="Normal"/>
+        <w:bidi w:val="0"/>
+        <w:jc w:val="start"/>
+        <w:rPr/>
+      </w:pPr>
+      <w:r>
+        <w:rPr/>
+      </w:r>
+    </w:p>
+    <w:p>
+      <w:pPr>
+        <w:pStyle w:val="Normal"/>
+        <w:bidi w:val="0"/>
+        <w:jc w:val="start"/>
+        <w:rPr/>
+      </w:pPr>
+      <w:r>
+        <w:rPr/>
+      </w:r>
+    </w:p>
+    <w:p>
+      <w:pPr>
+        <w:pStyle w:val="Normal"/>
+        <w:bidi w:val="0"/>
+        <w:jc w:val="start"/>
+        <w:rPr/>
+      </w:pPr>
+      <w:r>
+        <w:rPr/>
+      </w:r>
+    </w:p>
+    <w:p>
+      <w:pPr>
+        <w:pStyle w:val="Normal"/>
+        <w:bidi w:val="0"/>
+        <w:jc w:val="start"/>
+        <w:rPr/>
+      </w:pPr>
+      <w:r>
+        <w:rPr/>
+      </w:r>
+    </w:p>
+    <w:p>
+      <w:pPr>
+        <w:pStyle w:val="Normal"/>
+        <w:bidi w:val="0"/>
+        <w:jc w:val="start"/>
+        <w:rPr/>
+      </w:pPr>
+      <w:r>
+        <w:rPr/>
+      </w:r>
+    </w:p>
+    <w:p>
+      <w:pPr>
+        <w:pStyle w:val="Normal"/>
+        <w:bidi w:val="0"/>
+        <w:jc w:val="start"/>
+        <w:rPr/>
+      </w:pPr>
+      <w:r>
+        <w:rPr/>
+      </w:r>
+    </w:p>
+    <w:p>
+      <w:pPr>
+        <w:pStyle w:val="Normal"/>
+        <w:bidi w:val="0"/>
+        <w:jc w:val="start"/>
+        <w:rPr/>
+      </w:pPr>
+      <w:r>
+        <w:rPr/>
+      </w:r>
+    </w:p>
+    <w:p>
+      <w:pPr>
+        <w:pStyle w:val="Normal"/>
+        <w:bidi w:val="0"/>
+        <w:jc w:val="start"/>
+        <w:rPr/>
+      </w:pPr>
+      <w:r>
+        <w:rPr/>
+      </w:r>
+    </w:p>
+    <w:p>
+      <w:pPr>
+        <w:pStyle w:val="Normal"/>
+        <w:bidi w:val="0"/>
+        <w:jc w:val="start"/>
+        <w:rPr/>
+      </w:pPr>
+      <w:r>
+        <w:rPr/>
         <w:drawing>
           <wp:anchor behindDoc="0" distT="0" distB="0" distL="0" distR="0" simplePos="0" locked="0" layoutInCell="0" allowOverlap="1" relativeHeight="4">
             <wp:simplePos x="0" y="0"/>
             <wp:positionH relativeFrom="column">
-              <wp:align>center</wp:align>
+              <wp:posOffset>270510</wp:posOffset>
             </wp:positionH>
             <wp:positionV relativeFrom="paragraph">
-              <wp:posOffset>635</wp:posOffset>
+              <wp:posOffset>132080</wp:posOffset>
             </wp:positionV>
             <wp:extent cx="5857875" cy="1857375"/>
             <wp:effectExtent l="0" t="0" r="0" b="0"/>
@@ -245,14 +553,146 @@
       </w:pPr>
       <w:r>
         <w:rPr/>
+      </w:r>
+    </w:p>
+    <w:p>
+      <w:pPr>
+        <w:pStyle w:val="Normal"/>
+        <w:bidi w:val="0"/>
+        <w:jc w:val="start"/>
+        <w:rPr/>
+      </w:pPr>
+      <w:r>
+        <w:rPr/>
+      </w:r>
+    </w:p>
+    <w:p>
+      <w:pPr>
+        <w:pStyle w:val="Normal"/>
+        <w:bidi w:val="0"/>
+        <w:jc w:val="start"/>
+        <w:rPr/>
+      </w:pPr>
+      <w:r>
+        <w:rPr/>
+      </w:r>
+    </w:p>
+    <w:p>
+      <w:pPr>
+        <w:pStyle w:val="Normal"/>
+        <w:bidi w:val="0"/>
+        <w:jc w:val="start"/>
+        <w:rPr/>
+      </w:pPr>
+      <w:r>
+        <w:rPr/>
+      </w:r>
+    </w:p>
+    <w:p>
+      <w:pPr>
+        <w:pStyle w:val="Normal"/>
+        <w:bidi w:val="0"/>
+        <w:jc w:val="start"/>
+        <w:rPr/>
+      </w:pPr>
+      <w:r>
+        <w:rPr/>
+      </w:r>
+    </w:p>
+    <w:p>
+      <w:pPr>
+        <w:pStyle w:val="Normal"/>
+        <w:bidi w:val="0"/>
+        <w:jc w:val="start"/>
+        <w:rPr/>
+      </w:pPr>
+      <w:r>
+        <w:rPr/>
+      </w:r>
+    </w:p>
+    <w:p>
+      <w:pPr>
+        <w:pStyle w:val="Normal"/>
+        <w:bidi w:val="0"/>
+        <w:jc w:val="start"/>
+        <w:rPr/>
+      </w:pPr>
+      <w:r>
+        <w:rPr/>
+      </w:r>
+    </w:p>
+    <w:p>
+      <w:pPr>
+        <w:pStyle w:val="Normal"/>
+        <w:bidi w:val="0"/>
+        <w:jc w:val="start"/>
+        <w:rPr/>
+      </w:pPr>
+      <w:r>
+        <w:rPr/>
+      </w:r>
+    </w:p>
+    <w:p>
+      <w:pPr>
+        <w:pStyle w:val="Normal"/>
+        <w:bidi w:val="0"/>
+        <w:jc w:val="start"/>
+        <w:rPr/>
+      </w:pPr>
+      <w:r>
+        <w:rPr/>
+      </w:r>
+    </w:p>
+    <w:p>
+      <w:pPr>
+        <w:pStyle w:val="Normal"/>
+        <w:bidi w:val="0"/>
+        <w:jc w:val="start"/>
+        <w:rPr/>
+      </w:pPr>
+      <w:r>
+        <w:rPr/>
+      </w:r>
+    </w:p>
+    <w:p>
+      <w:pPr>
+        <w:pStyle w:val="Normal"/>
+        <w:bidi w:val="0"/>
+        <w:jc w:val="start"/>
+        <w:rPr/>
+      </w:pPr>
+      <w:r>
+        <w:rPr/>
+      </w:r>
+    </w:p>
+    <w:p>
+      <w:pPr>
+        <w:pStyle w:val="Normal"/>
+        <w:bidi w:val="0"/>
+        <w:jc w:val="start"/>
+        <w:rPr/>
+      </w:pPr>
+      <w:r>
+        <w:rPr/>
+      </w:r>
+    </w:p>
+    <w:p>
+      <w:pPr>
+        <w:pStyle w:val="Normal"/>
+        <w:bidi w:val="0"/>
+        <w:jc w:val="start"/>
+        <w:rPr/>
+      </w:pPr>
+      <w:r>
+        <w:rPr/>
         <w:drawing>
           <wp:anchor behindDoc="0" distT="0" distB="0" distL="0" distR="0" simplePos="0" locked="0" layoutInCell="0" allowOverlap="1" relativeHeight="5">
             <wp:simplePos x="0" y="0"/>
             <wp:positionH relativeFrom="column">
-              <wp:align>center</wp:align>
+              <wp:posOffset>451485</wp:posOffset>
             </wp:positionH>
             <wp:positionV relativeFrom="paragraph">
-              <wp:posOffset>635</wp:posOffset>
+              <wp:posOffset>97790</wp:posOffset>
             </wp:positionV>
             <wp:extent cx="4895850" cy="3162300"/>
             <wp:effectExtent l="0" t="0" r="0" b="0"/>
@@ -292,6 +732,986 @@
         </w:drawing>
       </w:r>
     </w:p>
+    <w:p>
+      <w:pPr>
+        <w:pStyle w:val="Normal"/>
+        <w:bidi w:val="0"/>
+        <w:jc w:val="start"/>
+        <w:rPr/>
+      </w:pPr>
+      <w:r>
+        <w:rPr/>
+      </w:r>
+    </w:p>
+    <w:p>
+      <w:pPr>
+        <w:pStyle w:val="Normal"/>
+        <w:bidi w:val="0"/>
+        <w:jc w:val="start"/>
+        <w:rPr/>
+      </w:pPr>
+      <w:r>
+        <w:rPr/>
+      </w:r>
+    </w:p>
+    <w:p>
+      <w:pPr>
+        <w:pStyle w:val="Normal"/>
+        <w:bidi w:val="0"/>
+        <w:jc w:val="start"/>
+        <w:rPr/>
+      </w:pPr>
+      <w:r>
+        <w:rPr/>
+      </w:r>
+    </w:p>
+    <w:p>
+      <w:pPr>
+        <w:pStyle w:val="Normal"/>
+        <w:bidi w:val="0"/>
+        <w:jc w:val="start"/>
+        <w:rPr/>
+      </w:pPr>
+      <w:r>
+        <w:rPr/>
+      </w:r>
+    </w:p>
+    <w:p>
+      <w:pPr>
+        <w:pStyle w:val="Normal"/>
+        <w:bidi w:val="0"/>
+        <w:jc w:val="start"/>
+        <w:rPr/>
+      </w:pPr>
+      <w:r>
+        <w:rPr/>
+      </w:r>
+    </w:p>
+    <w:p>
+      <w:pPr>
+        <w:pStyle w:val="Normal"/>
+        <w:bidi w:val="0"/>
+        <w:jc w:val="start"/>
+        <w:rPr/>
+      </w:pPr>
+      <w:r>
+        <w:rPr/>
+      </w:r>
+    </w:p>
+    <w:p>
+      <w:pPr>
+        <w:pStyle w:val="Normal"/>
+        <w:bidi w:val="0"/>
+        <w:jc w:val="start"/>
+        <w:rPr/>
+      </w:pPr>
+      <w:r>
+        <w:rPr/>
+      </w:r>
+    </w:p>
+    <w:p>
+      <w:pPr>
+        <w:pStyle w:val="Normal"/>
+        <w:bidi w:val="0"/>
+        <w:jc w:val="start"/>
+        <w:rPr/>
+      </w:pPr>
+      <w:r>
+        <w:rPr/>
+      </w:r>
+    </w:p>
+    <w:p>
+      <w:pPr>
+        <w:pStyle w:val="Normal"/>
+        <w:bidi w:val="0"/>
+        <w:jc w:val="start"/>
+        <w:rPr/>
+      </w:pPr>
+      <w:r>
+        <w:rPr/>
+      </w:r>
+    </w:p>
+    <w:p>
+      <w:pPr>
+        <w:pStyle w:val="Normal"/>
+        <w:bidi w:val="0"/>
+        <w:jc w:val="start"/>
+        <w:rPr/>
+      </w:pPr>
+      <w:r>
+        <w:rPr/>
+      </w:r>
+    </w:p>
+    <w:p>
+      <w:pPr>
+        <w:pStyle w:val="Normal"/>
+        <w:bidi w:val="0"/>
+        <w:jc w:val="start"/>
+        <w:rPr/>
+      </w:pPr>
+      <w:r>
+        <w:rPr/>
+      </w:r>
+    </w:p>
+    <w:p>
+      <w:pPr>
+        <w:pStyle w:val="Normal"/>
+        <w:bidi w:val="0"/>
+        <w:jc w:val="start"/>
+        <w:rPr/>
+      </w:pPr>
+      <w:r>
+        <w:rPr/>
+      </w:r>
+    </w:p>
+    <w:p>
+      <w:pPr>
+        <w:pStyle w:val="Normal"/>
+        <w:bidi w:val="0"/>
+        <w:jc w:val="start"/>
+        <w:rPr/>
+      </w:pPr>
+      <w:r>
+        <w:rPr/>
+      </w:r>
+    </w:p>
+    <w:p>
+      <w:pPr>
+        <w:pStyle w:val="Normal"/>
+        <w:bidi w:val="0"/>
+        <w:jc w:val="start"/>
+        <w:rPr/>
+      </w:pPr>
+      <w:r>
+        <w:rPr/>
+      </w:r>
+    </w:p>
+    <w:p>
+      <w:pPr>
+        <w:pStyle w:val="Normal"/>
+        <w:bidi w:val="0"/>
+        <w:jc w:val="start"/>
+        <w:rPr/>
+      </w:pPr>
+      <w:r>
+        <w:rPr/>
+      </w:r>
+    </w:p>
+    <w:p>
+      <w:pPr>
+        <w:pStyle w:val="Normal"/>
+        <w:bidi w:val="0"/>
+        <w:jc w:val="start"/>
+        <w:rPr/>
+      </w:pPr>
+      <w:r>
+        <w:rPr/>
+      </w:r>
+    </w:p>
+    <w:p>
+      <w:pPr>
+        <w:pStyle w:val="Normal"/>
+        <w:bidi w:val="0"/>
+        <w:jc w:val="start"/>
+        <w:rPr/>
+      </w:pPr>
+      <w:r>
+        <w:rPr/>
+      </w:r>
+    </w:p>
+    <w:p>
+      <w:pPr>
+        <w:pStyle w:val="Normal"/>
+        <w:bidi w:val="0"/>
+        <w:jc w:val="start"/>
+        <w:rPr/>
+      </w:pPr>
+      <w:r>
+        <w:rPr/>
+      </w:r>
+    </w:p>
+    <w:p>
+      <w:pPr>
+        <w:pStyle w:val="Normal"/>
+        <w:bidi w:val="0"/>
+        <w:jc w:val="start"/>
+        <w:rPr/>
+      </w:pPr>
+      <w:r>
+        <w:rPr/>
+      </w:r>
+    </w:p>
+    <w:p>
+      <w:pPr>
+        <w:pStyle w:val="Normal"/>
+        <w:bidi w:val="0"/>
+        <w:jc w:val="start"/>
+        <w:rPr/>
+      </w:pPr>
+      <w:r>
+        <w:rPr/>
+      </w:r>
+    </w:p>
+    <w:p>
+      <w:pPr>
+        <w:pStyle w:val="Normal"/>
+        <w:bidi w:val="0"/>
+        <w:jc w:val="start"/>
+        <w:rPr/>
+      </w:pPr>
+      <w:r>
+        <w:rPr/>
+      </w:r>
+    </w:p>
+    <w:p>
+      <w:pPr>
+        <w:pStyle w:val="Normal"/>
+        <w:bidi w:val="0"/>
+        <w:jc w:val="start"/>
+        <w:rPr/>
+      </w:pPr>
+      <w:r>
+        <w:rPr/>
+      </w:r>
+    </w:p>
+    <w:p>
+      <w:pPr>
+        <w:pStyle w:val="Normal"/>
+        <w:bidi w:val="0"/>
+        <w:jc w:val="start"/>
+        <w:rPr/>
+      </w:pPr>
+      <w:r>
+        <w:rPr/>
+      </w:r>
+    </w:p>
+    <w:p>
+      <w:pPr>
+        <w:pStyle w:val="Normal"/>
+        <w:bidi w:val="0"/>
+        <w:jc w:val="start"/>
+        <w:rPr/>
+      </w:pPr>
+      <w:r>
+        <w:rPr/>
+      </w:r>
+    </w:p>
+    <w:p>
+      <w:pPr>
+        <w:pStyle w:val="Normal"/>
+        <w:bidi w:val="0"/>
+        <w:jc w:val="start"/>
+        <w:rPr/>
+      </w:pPr>
+      <w:r>
+        <w:rPr/>
+      </w:r>
+    </w:p>
+    <w:p>
+      <w:pPr>
+        <w:pStyle w:val="Normal"/>
+        <w:bidi w:val="0"/>
+        <w:jc w:val="start"/>
+        <w:rPr/>
+      </w:pPr>
+      <w:r>
+        <w:rPr/>
+      </w:r>
+    </w:p>
+    <w:p>
+      <w:pPr>
+        <w:pStyle w:val="Normal"/>
+        <w:bidi w:val="0"/>
+        <w:jc w:val="start"/>
+        <w:rPr/>
+      </w:pPr>
+      <w:r>
+        <w:rPr/>
+      </w:r>
+    </w:p>
+    <w:p>
+      <w:pPr>
+        <w:pStyle w:val="Normal"/>
+        <w:bidi w:val="0"/>
+        <w:jc w:val="start"/>
+        <w:rPr/>
+      </w:pPr>
+      <w:r>
+        <w:rPr/>
+      </w:r>
+    </w:p>
+    <w:p>
+      <w:pPr>
+        <w:pStyle w:val="Normal"/>
+        <w:bidi w:val="0"/>
+        <w:jc w:val="start"/>
+        <w:rPr/>
+      </w:pPr>
+      <w:r>
+        <w:rPr/>
+      </w:r>
+    </w:p>
+    <w:p>
+      <w:pPr>
+        <w:pStyle w:val="Normal"/>
+        <w:bidi w:val="0"/>
+        <w:jc w:val="start"/>
+        <w:rPr/>
+      </w:pPr>
+      <w:r>
+        <w:rPr/>
+      </w:r>
+    </w:p>
+    <w:p>
+      <w:pPr>
+        <w:pStyle w:val="Normal"/>
+        <w:bidi w:val="0"/>
+        <w:jc w:val="start"/>
+        <w:rPr/>
+      </w:pPr>
+      <w:r>
+        <w:rPr/>
+      </w:r>
+    </w:p>
+    <w:p>
+      <w:pPr>
+        <w:pStyle w:val="Normal"/>
+        <w:bidi w:val="0"/>
+        <w:jc w:val="start"/>
+        <w:rPr/>
+      </w:pPr>
+      <w:r>
+        <w:rPr/>
+      </w:r>
+    </w:p>
+    <w:p>
+      <w:pPr>
+        <w:pStyle w:val="Normal"/>
+        <w:bidi w:val="0"/>
+        <w:jc w:val="start"/>
+        <w:rPr/>
+      </w:pPr>
+      <w:r>
+        <w:rPr/>
+      </w:r>
+    </w:p>
+    <w:p>
+      <w:pPr>
+        <w:pStyle w:val="Normal"/>
+        <w:bidi w:val="0"/>
+        <w:jc w:val="start"/>
+        <w:rPr/>
+      </w:pPr>
+      <w:r>
+        <w:rPr/>
+      </w:r>
+    </w:p>
+    <w:p>
+      <w:pPr>
+        <w:pStyle w:val="Normal"/>
+        <w:bidi w:val="0"/>
+        <w:jc w:val="start"/>
+        <w:rPr/>
+      </w:pPr>
+      <w:r>
+        <w:rPr/>
+      </w:r>
+    </w:p>
+    <w:p>
+      <w:pPr>
+        <w:pStyle w:val="Normal"/>
+        <w:bidi w:val="0"/>
+        <w:jc w:val="start"/>
+        <w:rPr/>
+      </w:pPr>
+      <w:r>
+        <w:rPr/>
+      </w:r>
+    </w:p>
+    <w:p>
+      <w:pPr>
+        <w:pStyle w:val="Normal"/>
+        <w:bidi w:val="0"/>
+        <w:jc w:val="start"/>
+        <w:rPr/>
+      </w:pPr>
+      <w:r>
+        <w:rPr/>
+      </w:r>
+    </w:p>
+    <w:p>
+      <w:pPr>
+        <w:pStyle w:val="Normal"/>
+        <w:bidi w:val="0"/>
+        <w:jc w:val="start"/>
+        <w:rPr/>
+      </w:pPr>
+      <w:r>
+        <w:rPr/>
+      </w:r>
+    </w:p>
+    <w:p>
+      <w:pPr>
+        <w:pStyle w:val="Normal"/>
+        <w:bidi w:val="0"/>
+        <w:jc w:val="start"/>
+        <w:rPr/>
+      </w:pPr>
+      <w:r>
+        <w:rPr/>
+      </w:r>
+    </w:p>
+    <w:p>
+      <w:pPr>
+        <w:pStyle w:val="Normal"/>
+        <w:bidi w:val="0"/>
+        <w:jc w:val="start"/>
+        <w:rPr/>
+      </w:pPr>
+      <w:r>
+        <w:rPr/>
+      </w:r>
+    </w:p>
+    <w:p>
+      <w:pPr>
+        <w:pStyle w:val="Normal"/>
+        <w:bidi w:val="0"/>
+        <w:jc w:val="start"/>
+        <w:rPr/>
+      </w:pPr>
+      <w:r>
+        <w:rPr/>
+      </w:r>
+    </w:p>
+    <w:p>
+      <w:pPr>
+        <w:pStyle w:val="Normal"/>
+        <w:bidi w:val="0"/>
+        <w:jc w:val="start"/>
+        <w:rPr/>
+      </w:pPr>
+      <w:r>
+        <w:rPr/>
+      </w:r>
+    </w:p>
+    <w:p>
+      <w:pPr>
+        <w:pStyle w:val="Normal"/>
+        <w:bidi w:val="0"/>
+        <w:jc w:val="start"/>
+        <w:rPr/>
+      </w:pPr>
+      <w:r>
+        <w:rPr/>
+      </w:r>
+    </w:p>
+    <w:p>
+      <w:pPr>
+        <w:pStyle w:val="Normal"/>
+        <w:bidi w:val="0"/>
+        <w:jc w:val="start"/>
+        <w:rPr/>
+      </w:pPr>
+      <w:r>
+        <w:rPr/>
+      </w:r>
+    </w:p>
+    <w:p>
+      <w:pPr>
+        <w:pStyle w:val="Normal"/>
+        <w:bidi w:val="0"/>
+        <w:jc w:val="start"/>
+        <w:rPr/>
+      </w:pPr>
+      <w:r>
+        <w:rPr/>
+      </w:r>
+    </w:p>
+    <w:p>
+      <w:pPr>
+        <w:pStyle w:val="Normal"/>
+        <w:bidi w:val="0"/>
+        <w:jc w:val="start"/>
+        <w:rPr/>
+      </w:pPr>
+      <w:r>
+        <w:rPr/>
+      </w:r>
+    </w:p>
+    <w:p>
+      <w:pPr>
+        <w:pStyle w:val="Normal"/>
+        <w:bidi w:val="0"/>
+        <w:jc w:val="start"/>
+        <w:rPr/>
+      </w:pPr>
+      <w:r>
+        <w:rPr/>
+      </w:r>
+    </w:p>
+    <w:p>
+      <w:pPr>
+        <w:pStyle w:val="Normal"/>
+        <w:bidi w:val="0"/>
+        <w:jc w:val="start"/>
+        <w:rPr/>
+      </w:pPr>
+      <w:r>
+        <w:rPr/>
+      </w:r>
+    </w:p>
+    <w:p>
+      <w:pPr>
+        <w:pStyle w:val="Normal"/>
+        <w:bidi w:val="0"/>
+        <w:jc w:val="start"/>
+        <w:rPr/>
+      </w:pPr>
+      <w:r>
+        <w:rPr/>
+      </w:r>
+    </w:p>
+    <w:p>
+      <w:pPr>
+        <w:pStyle w:val="Normal"/>
+        <w:bidi w:val="0"/>
+        <w:jc w:val="start"/>
+        <w:rPr/>
+      </w:pPr>
+      <w:r>
+        <w:rPr/>
+      </w:r>
+    </w:p>
+    <w:p>
+      <w:pPr>
+        <w:pStyle w:val="Normal"/>
+        <w:bidi w:val="0"/>
+        <w:jc w:val="start"/>
+        <w:rPr/>
+      </w:pPr>
+      <w:r>
+        <w:rPr/>
+      </w:r>
+    </w:p>
+    <w:p>
+      <w:pPr>
+        <w:pStyle w:val="Normal"/>
+        <w:bidi w:val="0"/>
+        <w:jc w:val="start"/>
+        <w:rPr/>
+      </w:pPr>
+      <w:r>
+        <w:rPr/>
+      </w:r>
+    </w:p>
+    <w:p>
+      <w:pPr>
+        <w:pStyle w:val="Normal"/>
+        <w:bidi w:val="0"/>
+        <w:jc w:val="start"/>
+        <w:rPr/>
+      </w:pPr>
+      <w:r>
+        <w:rPr/>
+      </w:r>
+    </w:p>
+    <w:p>
+      <w:pPr>
+        <w:pStyle w:val="Normal"/>
+        <w:bidi w:val="0"/>
+        <w:jc w:val="start"/>
+        <w:rPr/>
+      </w:pPr>
+      <w:r>
+        <w:rPr/>
+      </w:r>
+    </w:p>
+    <w:p>
+      <w:pPr>
+        <w:pStyle w:val="Normal"/>
+        <w:bidi w:val="0"/>
+        <w:jc w:val="start"/>
+        <w:rPr/>
+      </w:pPr>
+      <w:r>
+        <w:rPr/>
+      </w:r>
+    </w:p>
+    <w:p>
+      <w:pPr>
+        <w:pStyle w:val="Normal"/>
+        <w:bidi w:val="0"/>
+        <w:jc w:val="start"/>
+        <w:rPr/>
+      </w:pPr>
+      <w:r>
+        <w:rPr/>
+      </w:r>
+    </w:p>
+    <w:p>
+      <w:pPr>
+        <w:pStyle w:val="Normal"/>
+        <w:bidi w:val="0"/>
+        <w:jc w:val="start"/>
+        <w:rPr/>
+      </w:pPr>
+      <w:r>
+        <w:rPr/>
+      </w:r>
+    </w:p>
+    <w:p>
+      <w:pPr>
+        <w:pStyle w:val="Normal"/>
+        <w:bidi w:val="0"/>
+        <w:jc w:val="start"/>
+        <w:rPr/>
+      </w:pPr>
+      <w:r>
+        <w:rPr/>
+      </w:r>
+    </w:p>
+    <w:p>
+      <w:pPr>
+        <w:pStyle w:val="Normal"/>
+        <w:bidi w:val="0"/>
+        <w:jc w:val="start"/>
+        <w:rPr/>
+      </w:pPr>
+      <w:r>
+        <w:rPr/>
+      </w:r>
+    </w:p>
+    <w:p>
+      <w:pPr>
+        <w:pStyle w:val="Normal"/>
+        <w:bidi w:val="0"/>
+        <w:jc w:val="start"/>
+        <w:rPr/>
+      </w:pPr>
+      <w:r>
+        <w:rPr/>
+      </w:r>
+    </w:p>
+    <w:p>
+      <w:pPr>
+        <w:pStyle w:val="Normal"/>
+        <w:bidi w:val="0"/>
+        <w:jc w:val="start"/>
+        <w:rPr/>
+      </w:pPr>
+      <w:r>
+        <w:rPr/>
+      </w:r>
+    </w:p>
+    <w:p>
+      <w:pPr>
+        <w:pStyle w:val="Normal"/>
+        <w:bidi w:val="0"/>
+        <w:jc w:val="start"/>
+        <w:rPr/>
+      </w:pPr>
+      <w:r>
+        <w:rPr/>
+      </w:r>
+    </w:p>
+    <w:p>
+      <w:pPr>
+        <w:pStyle w:val="Normal"/>
+        <w:bidi w:val="0"/>
+        <w:jc w:val="start"/>
+        <w:rPr/>
+      </w:pPr>
+      <w:r>
+        <w:rPr/>
+      </w:r>
+    </w:p>
+    <w:p>
+      <w:pPr>
+        <w:pStyle w:val="Normal"/>
+        <w:bidi w:val="0"/>
+        <w:jc w:val="start"/>
+        <w:rPr/>
+      </w:pPr>
+      <w:r>
+        <w:rPr/>
+      </w:r>
+    </w:p>
+    <w:p>
+      <w:pPr>
+        <w:pStyle w:val="Normal"/>
+        <w:bidi w:val="0"/>
+        <w:jc w:val="start"/>
+        <w:rPr/>
+      </w:pPr>
+      <w:r>
+        <w:rPr/>
+      </w:r>
+    </w:p>
+    <w:p>
+      <w:pPr>
+        <w:pStyle w:val="Normal"/>
+        <w:bidi w:val="0"/>
+        <w:jc w:val="start"/>
+        <w:rPr/>
+      </w:pPr>
+      <w:r>
+        <w:rPr/>
+      </w:r>
+    </w:p>
+    <w:p>
+      <w:pPr>
+        <w:pStyle w:val="Normal"/>
+        <w:bidi w:val="0"/>
+        <w:jc w:val="start"/>
+        <w:rPr/>
+      </w:pPr>
+      <w:r>
+        <w:rPr/>
+      </w:r>
+    </w:p>
+    <w:p>
+      <w:pPr>
+        <w:pStyle w:val="Normal"/>
+        <w:bidi w:val="0"/>
+        <w:jc w:val="start"/>
+        <w:rPr/>
+      </w:pPr>
+      <w:r>
+        <w:rPr/>
+        <w:drawing>
+          <wp:anchor behindDoc="0" distT="0" distB="0" distL="0" distR="0" simplePos="0" locked="0" layoutInCell="0" allowOverlap="1" relativeHeight="6">
+            <wp:simplePos x="0" y="0"/>
+            <wp:positionH relativeFrom="column">
+              <wp:posOffset>285115</wp:posOffset>
+            </wp:positionH>
+            <wp:positionV relativeFrom="paragraph">
+              <wp:posOffset>67945</wp:posOffset>
+            </wp:positionV>
+            <wp:extent cx="4848225" cy="7315200"/>
+            <wp:effectExtent l="0" t="0" r="0" b="0"/>
+            <wp:wrapSquare wrapText="largest"/>
+            <wp:docPr id="5" name="Imagen5" descr="" title=""/>
+            <wp:cNvGraphicFramePr>
+              <a:graphicFrameLocks xmlns:a="http://schemas.openxmlformats.org/drawingml/2006/main" noChangeAspect="1"/>
+            </wp:cNvGraphicFramePr>
+            <a:graphic xmlns:a="http://schemas.openxmlformats.org/drawingml/2006/main">
+              <a:graphicData uri="http://schemas.openxmlformats.org/drawingml/2006/picture">
+                <pic:pic xmlns:pic="http://schemas.openxmlformats.org/drawingml/2006/picture">
+                  <pic:nvPicPr>
+                    <pic:cNvPr id="5" name="Imagen5" descr="" title=""/>
+                    <pic:cNvPicPr>
+                      <a:picLocks noChangeAspect="1" noChangeArrowheads="1"/>
+                    </pic:cNvPicPr>
+                  </pic:nvPicPr>
+                  <pic:blipFill>
+                    <a:blip r:embed="rId6"/>
+                    <a:stretch>
+                      <a:fillRect/>
+                    </a:stretch>
+                  </pic:blipFill>
+                  <pic:spPr bwMode="auto">
+                    <a:xfrm>
+                      <a:off x="0" y="0"/>
+                      <a:ext cx="4848225" cy="7315200"/>
+                    </a:xfrm>
+                    <a:prstGeom prst="rect">
+                      <a:avLst/>
+                    </a:prstGeom>
+                  </pic:spPr>
+                </pic:pic>
+              </a:graphicData>
+            </a:graphic>
+          </wp:anchor>
+        </w:drawing>
+      </w:r>
+    </w:p>
+    <w:p>
+      <w:pPr>
+        <w:pStyle w:val="Normal"/>
+        <w:bidi w:val="0"/>
+        <w:jc w:val="start"/>
+        <w:rPr/>
+      </w:pPr>
+      <w:r>
+        <w:rPr/>
+      </w:r>
+    </w:p>
+    <w:p>
+      <w:pPr>
+        <w:pStyle w:val="Normal"/>
+        <w:bidi w:val="0"/>
+        <w:jc w:val="start"/>
+        <w:rPr/>
+      </w:pPr>
+      <w:r>
+        <w:rPr/>
+      </w:r>
+    </w:p>
+    <w:p>
+      <w:pPr>
+        <w:pStyle w:val="Normal"/>
+        <w:bidi w:val="0"/>
+        <w:jc w:val="start"/>
+        <w:rPr/>
+      </w:pPr>
+      <w:r>
+        <w:rPr/>
+      </w:r>
+    </w:p>
+    <w:p>
+      <w:pPr>
+        <w:pStyle w:val="Normal"/>
+        <w:bidi w:val="0"/>
+        <w:jc w:val="start"/>
+        <w:rPr/>
+      </w:pPr>
+      <w:r>
+        <w:rPr/>
+      </w:r>
+    </w:p>
+    <w:p>
+      <w:pPr>
+        <w:pStyle w:val="Normal"/>
+        <w:bidi w:val="0"/>
+        <w:jc w:val="start"/>
+        <w:rPr/>
+      </w:pPr>
+      <w:r>
+        <w:rPr/>
+      </w:r>
+    </w:p>
+    <w:p>
+      <w:pPr>
+        <w:pStyle w:val="Normal"/>
+        <w:bidi w:val="0"/>
+        <w:jc w:val="start"/>
+        <w:rPr/>
+      </w:pPr>
+      <w:r>
+        <w:rPr/>
+      </w:r>
+    </w:p>
+    <w:p>
+      <w:pPr>
+        <w:pStyle w:val="Normal"/>
+        <w:bidi w:val="0"/>
+        <w:jc w:val="start"/>
+        <w:rPr/>
+      </w:pPr>
+      <w:r>
+        <w:rPr/>
+      </w:r>
+    </w:p>
+    <w:p>
+      <w:pPr>
+        <w:pStyle w:val="Normal"/>
+        <w:bidi w:val="0"/>
+        <w:jc w:val="start"/>
+        <w:rPr/>
+      </w:pPr>
+      <w:r>
+        <w:rPr/>
+      </w:r>
+    </w:p>
+    <w:p>
+      <w:pPr>
+        <w:pStyle w:val="Normal"/>
+        <w:bidi w:val="0"/>
+        <w:jc w:val="start"/>
+        <w:rPr/>
+      </w:pPr>
+      <w:r>
+        <w:rPr/>
+      </w:r>
+    </w:p>
+    <w:p>
+      <w:pPr>
+        <w:pStyle w:val="Normal"/>
+        <w:bidi w:val="0"/>
+        <w:jc w:val="start"/>
+        <w:rPr/>
+      </w:pPr>
+      <w:r>
+        <w:rPr/>
+      </w:r>
+    </w:p>
+    <w:p>
+      <w:pPr>
+        <w:pStyle w:val="Normal"/>
+        <w:bidi w:val="0"/>
+        <w:jc w:val="start"/>
+        <w:rPr/>
+      </w:pPr>
+      <w:r>
+        <w:rPr/>
+      </w:r>
+    </w:p>
+    <w:p>
+      <w:pPr>
+        <w:pStyle w:val="Normal"/>
+        <w:bidi w:val="0"/>
+        <w:jc w:val="start"/>
+        <w:rPr/>
+      </w:pPr>
+      <w:r>
+        <w:rPr/>
+      </w:r>
+    </w:p>
+    <w:p>
+      <w:pPr>
+        <w:pStyle w:val="Normal"/>
+        <w:bidi w:val="0"/>
+        <w:jc w:val="start"/>
+        <w:rPr/>
+      </w:pPr>
+      <w:r>
+        <w:rPr/>
+      </w:r>
+    </w:p>
+    <w:p>
+      <w:pPr>
+        <w:pStyle w:val="Normal"/>
+        <w:bidi w:val="0"/>
+        <w:jc w:val="start"/>
+        <w:rPr/>
+      </w:pPr>
+      <w:r>
+        <w:rPr/>
+      </w:r>
+    </w:p>
+    <w:p>
+      <w:pPr>
+        <w:pStyle w:val="Normal"/>
+        <w:bidi w:val="0"/>
+        <w:jc w:val="start"/>
+        <w:rPr/>
+      </w:pPr>
+      <w:r>
+        <w:rPr/>
+      </w:r>
+    </w:p>
+    <w:p>
+      <w:pPr>
+        <w:pStyle w:val="Normal"/>
+        <w:bidi w:val="0"/>
+        <w:jc w:val="start"/>
+        <w:rPr/>
+      </w:pPr>
+      <w:r>
+        <w:rPr/>
+      </w:r>
+    </w:p>
+    <w:p>
+      <w:pPr>
+        <w:pStyle w:val="Normal"/>
+        <w:bidi w:val="0"/>
+        <w:jc w:val="start"/>
+        <w:rPr/>
+      </w:pPr>
+      <w:r>
+        <w:rPr/>
+      </w:r>
+    </w:p>
     <w:sectPr>
       <w:type w:val="nextPage"/>
       <w:pgSz w:w="12240" w:h="15840"/>
@@ -299,6 +1719,7 @@
       <w:pgNumType w:fmt="decimal"/>
       <w:formProt w:val="false"/>
       <w:textDirection w:val="lrTb"/>
+      <w:docGrid w:type="default" w:linePitch="100" w:charSpace="0"/>
     </w:sectPr>
   </w:body>
 </w:document>
@@ -327,7 +1748,10 @@
     <w:qFormat/>
     <w:pPr>
       <w:widowControl w:val="false"/>
+      <w:suppressAutoHyphens w:val="true"/>
       <w:bidi w:val="0"/>
+      <w:spacing w:before="0" w:after="0"/>
+      <w:jc w:val="start"/>
     </w:pPr>
     <w:rPr>
       <w:rFonts w:ascii="Liberation Serif" w:hAnsi="Liberation Serif" w:eastAsia="NSimSun" w:cs="Lucida Sans"/>

</xml_diff>